<commit_message>
Manual de instalação completo
</commit_message>
<xml_diff>
--- a/Manual de Instalação/Manual de instalação - Aggran - Grupo 09.docx
+++ b/Manual de Instalação/Manual de instalação - Aggran - Grupo 09.docx
@@ -6,12 +6,14 @@
       <w:pPr>
         <w:jc w:val="center"/>
         <w:rPr>
+          <w:rFonts w:ascii="Arial" w:hAnsi="Arial" w:cs="Arial"/>
           <w:sz w:val="36"/>
           <w:szCs w:val="36"/>
         </w:rPr>
       </w:pPr>
       <w:r>
         <w:rPr>
+          <w:rFonts w:ascii="Arial" w:hAnsi="Arial" w:cs="Arial"/>
           <w:sz w:val="36"/>
           <w:szCs w:val="36"/>
         </w:rPr>
@@ -22,12 +24,14 @@
       <w:pPr>
         <w:jc w:val="center"/>
         <w:rPr>
+          <w:rFonts w:ascii="Arial" w:hAnsi="Arial" w:cs="Arial"/>
           <w:sz w:val="36"/>
           <w:szCs w:val="36"/>
         </w:rPr>
       </w:pPr>
       <w:r>
         <w:rPr>
+          <w:rFonts w:ascii="Arial" w:hAnsi="Arial" w:cs="Arial"/>
           <w:sz w:val="36"/>
           <w:szCs w:val="36"/>
         </w:rPr>
@@ -35,6 +39,7 @@
       </w:r>
       <w:r>
         <w:rPr>
+          <w:rFonts w:ascii="Arial" w:hAnsi="Arial" w:cs="Arial"/>
           <w:sz w:val="36"/>
           <w:szCs w:val="36"/>
         </w:rPr>
@@ -42,6 +47,7 @@
       </w:r>
       <w:r>
         <w:rPr>
+          <w:rFonts w:ascii="Arial" w:hAnsi="Arial" w:cs="Arial"/>
           <w:sz w:val="36"/>
           <w:szCs w:val="36"/>
         </w:rPr>
@@ -52,6 +58,7 @@
       <w:pPr>
         <w:jc w:val="center"/>
         <w:rPr>
+          <w:rFonts w:ascii="Arial" w:hAnsi="Arial" w:cs="Arial"/>
           <w:sz w:val="36"/>
           <w:szCs w:val="36"/>
         </w:rPr>
@@ -60,308 +67,315 @@
     <w:p>
       <w:pPr>
         <w:rPr>
+          <w:rFonts w:ascii="Arial" w:hAnsi="Arial" w:cs="Arial"/>
+          <w:sz w:val="24"/>
+          <w:szCs w:val="24"/>
+        </w:rPr>
+      </w:pPr>
+      <w:r>
+        <w:rPr>
+          <w:rFonts w:ascii="Arial" w:hAnsi="Arial" w:cs="Arial"/>
           <w:sz w:val="36"/>
           <w:szCs w:val="36"/>
         </w:rPr>
-      </w:pPr>
-      <w:r>
-        <w:rPr>
+        <w:t>1º Passo – Preparação do Local de Instalação</w:t>
+      </w:r>
+      <w:r>
+        <w:rPr>
+          <w:rFonts w:ascii="Arial" w:hAnsi="Arial" w:cs="Arial"/>
+          <w:sz w:val="24"/>
+          <w:szCs w:val="24"/>
+        </w:rPr>
+        <w:br/>
+        <w:t>Escolha o ponto onde o sensor será colocado, garantindo que seja uma área que represente bem o solo da região. Limpe o local retirando pedras, galhos ou qualquer coisa que possa atrapalhar. Verifique também se a profundidade necessária pode ser alcançada sem dificuldades.</w:t>
+      </w:r>
+    </w:p>
+    <w:p>
+      <w:pPr>
+        <w:rPr>
+          <w:rFonts w:ascii="Arial" w:hAnsi="Arial" w:cs="Arial"/>
           <w:sz w:val="36"/>
           <w:szCs w:val="36"/>
         </w:rPr>
-        <w:t>1º passo: Instalar o sensor</w:t>
-      </w:r>
-    </w:p>
-    <w:p>
-      <w:pPr>
-        <w:rPr>
-          <w:sz w:val="24"/>
-          <w:szCs w:val="24"/>
-        </w:rPr>
-      </w:pPr>
-      <w:r>
-        <w:rPr>
-          <w:sz w:val="24"/>
-          <w:szCs w:val="24"/>
-        </w:rPr>
-        <w:tab/>
-      </w:r>
-      <w:r>
-        <w:rPr>
-          <w:sz w:val="24"/>
-          <w:szCs w:val="24"/>
-        </w:rPr>
-        <w:t xml:space="preserve">Após a requisição do sensor pelo cliente, nossa equipe irá </w:t>
-      </w:r>
-      <w:r>
-        <w:rPr>
-          <w:sz w:val="24"/>
-          <w:szCs w:val="24"/>
-        </w:rPr>
-        <w:t>até</w:t>
-      </w:r>
-      <w:r>
-        <w:rPr>
-          <w:sz w:val="24"/>
-          <w:szCs w:val="24"/>
-        </w:rPr>
-        <w:t xml:space="preserve"> o hectare e instalar os </w:t>
-      </w:r>
-      <w:r>
-        <w:rPr>
-          <w:sz w:val="24"/>
-          <w:szCs w:val="24"/>
-        </w:rPr>
-        <w:t>6</w:t>
-      </w:r>
-      <w:r>
-        <w:rPr>
-          <w:sz w:val="24"/>
-          <w:szCs w:val="24"/>
-        </w:rPr>
-        <w:t xml:space="preserve"> sensores</w:t>
-      </w:r>
-      <w:r>
-        <w:rPr>
-          <w:sz w:val="24"/>
-          <w:szCs w:val="24"/>
-        </w:rPr>
-        <w:t xml:space="preserve"> distribuídos de forma a cobrir toda a área do hectare</w:t>
-      </w:r>
-      <w:r>
-        <w:rPr>
-          <w:sz w:val="24"/>
-          <w:szCs w:val="24"/>
-        </w:rPr>
-        <w:t xml:space="preserve">, guardando </w:t>
-      </w:r>
-      <w:r>
-        <w:rPr>
-          <w:sz w:val="24"/>
-          <w:szCs w:val="24"/>
-        </w:rPr>
-        <w:t xml:space="preserve">cada posição de sensor no banco de dados. </w:t>
-      </w:r>
-    </w:p>
-    <w:p>
-      <w:pPr>
-        <w:rPr>
-          <w:sz w:val="24"/>
-          <w:szCs w:val="24"/>
-        </w:rPr>
-      </w:pPr>
-    </w:p>
-    <w:p>
-      <w:pPr>
-        <w:rPr>
+      </w:pPr>
+    </w:p>
+    <w:p>
+      <w:pPr>
+        <w:rPr>
+          <w:rFonts w:ascii="Arial" w:hAnsi="Arial" w:cs="Arial"/>
+          <w:sz w:val="24"/>
+          <w:szCs w:val="24"/>
+        </w:rPr>
+      </w:pPr>
+      <w:r>
+        <w:rPr>
+          <w:rFonts w:ascii="Arial" w:hAnsi="Arial" w:cs="Arial"/>
           <w:sz w:val="36"/>
           <w:szCs w:val="36"/>
         </w:rPr>
-      </w:pPr>
-      <w:r>
-        <w:rPr>
-          <w:sz w:val="24"/>
-          <w:szCs w:val="24"/>
-        </w:rPr>
-        <w:t xml:space="preserve"> </w:t>
-      </w:r>
-      <w:r>
-        <w:rPr>
+        <w:t>2º Passo – Posicionamento do Módulo Sensor</w:t>
+      </w:r>
+      <w:r>
+        <w:rPr>
+          <w:rFonts w:ascii="Arial" w:hAnsi="Arial" w:cs="Arial"/>
+          <w:sz w:val="24"/>
+          <w:szCs w:val="24"/>
+        </w:rPr>
+        <w:br/>
+        <w:t>Com o sensor já protegido pelo encapsulamento, insira o módulo no solo até que toda a parte responsável pela medição fique totalmente enterrada. O dispositivo foi projetado para suportar umidade e intempéries, então não há risco de danos nessa etapa.</w:t>
+      </w:r>
+    </w:p>
+    <w:p>
+      <w:pPr>
+        <w:rPr>
+          <w:rFonts w:ascii="Arial" w:hAnsi="Arial" w:cs="Arial"/>
+          <w:sz w:val="24"/>
+          <w:szCs w:val="24"/>
+        </w:rPr>
+      </w:pPr>
+    </w:p>
+    <w:p>
+      <w:pPr>
+        <w:rPr>
+          <w:rFonts w:ascii="Arial" w:hAnsi="Arial" w:cs="Arial"/>
+          <w:sz w:val="24"/>
+          <w:szCs w:val="24"/>
+        </w:rPr>
+      </w:pPr>
+      <w:r>
+        <w:rPr>
+          <w:rFonts w:ascii="Arial" w:hAnsi="Arial" w:cs="Arial"/>
           <w:sz w:val="36"/>
           <w:szCs w:val="36"/>
         </w:rPr>
-        <w:t>2</w:t>
-      </w:r>
-      <w:r>
-        <w:rPr>
+        <w:t>3º Passo – Fixação e Estabilização</w:t>
+      </w:r>
+      <w:r>
+        <w:rPr>
+          <w:rFonts w:ascii="Arial" w:hAnsi="Arial" w:cs="Arial"/>
+          <w:sz w:val="24"/>
+          <w:szCs w:val="24"/>
+        </w:rPr>
+        <w:br/>
+        <w:t xml:space="preserve">Depois de colocado no solo, deixe o sensor bem firme. Utilize o suporte integrado ou </w:t>
+      </w:r>
+      <w:proofErr w:type="spellStart"/>
+      <w:r>
+        <w:rPr>
+          <w:rFonts w:ascii="Arial" w:hAnsi="Arial" w:cs="Arial"/>
+          <w:sz w:val="24"/>
+          <w:szCs w:val="24"/>
+        </w:rPr>
+        <w:t>a</w:t>
+      </w:r>
+      <w:proofErr w:type="spellEnd"/>
+      <w:r>
+        <w:rPr>
+          <w:rFonts w:ascii="Arial" w:hAnsi="Arial" w:cs="Arial"/>
+          <w:sz w:val="24"/>
+          <w:szCs w:val="24"/>
+        </w:rPr>
+        <w:t xml:space="preserve"> estaca de fixação enviada no kit para evitar que ele se mova com o vento, chuva ou manuseio acidental.</w:t>
+      </w:r>
+    </w:p>
+    <w:p>
+      <w:pPr>
+        <w:rPr>
+          <w:rFonts w:ascii="Arial" w:hAnsi="Arial" w:cs="Arial"/>
+          <w:sz w:val="24"/>
+          <w:szCs w:val="24"/>
+        </w:rPr>
+      </w:pPr>
+    </w:p>
+    <w:p>
+      <w:pPr>
+        <w:rPr>
+          <w:rFonts w:ascii="Arial" w:hAnsi="Arial" w:cs="Arial"/>
+          <w:sz w:val="24"/>
+          <w:szCs w:val="24"/>
+        </w:rPr>
+      </w:pPr>
+      <w:r>
+        <w:rPr>
+          <w:rFonts w:ascii="Arial" w:hAnsi="Arial" w:cs="Arial"/>
           <w:sz w:val="36"/>
           <w:szCs w:val="36"/>
         </w:rPr>
-        <w:t xml:space="preserve">º passo: </w:t>
-      </w:r>
-      <w:r>
-        <w:rPr>
+        <w:t>4º Passo – Conexão ao Controlador</w:t>
+      </w:r>
+      <w:r>
+        <w:rPr>
+          <w:rFonts w:ascii="Arial" w:hAnsi="Arial" w:cs="Arial"/>
+          <w:sz w:val="24"/>
+          <w:szCs w:val="24"/>
+        </w:rPr>
+        <w:br/>
+        <w:t>Pegue o cabo de comunicação blindado e conecte ao módulo controlador (Arduino Uno R3). A conexão é simples e direta, feita pelo encaixe padrão presente no próprio sensor, sem necessidade de mexer em fios separados. Isso garante vedação e segurança.</w:t>
+      </w:r>
+    </w:p>
+    <w:p>
+      <w:pPr>
+        <w:rPr>
+          <w:rFonts w:ascii="Arial" w:hAnsi="Arial" w:cs="Arial"/>
+          <w:sz w:val="24"/>
+          <w:szCs w:val="24"/>
+        </w:rPr>
+      </w:pPr>
+    </w:p>
+    <w:p>
+      <w:pPr>
+        <w:rPr>
+          <w:rFonts w:ascii="Arial" w:hAnsi="Arial" w:cs="Arial"/>
+          <w:sz w:val="24"/>
+          <w:szCs w:val="24"/>
+        </w:rPr>
+      </w:pPr>
+      <w:r>
+        <w:rPr>
+          <w:rFonts w:ascii="Arial" w:hAnsi="Arial" w:cs="Arial"/>
           <w:sz w:val="36"/>
           <w:szCs w:val="36"/>
         </w:rPr>
-        <w:t>Configurar o sensor</w:t>
-      </w:r>
-    </w:p>
-    <w:p>
-      <w:pPr>
-        <w:rPr>
-          <w:sz w:val="24"/>
-          <w:szCs w:val="24"/>
-        </w:rPr>
-      </w:pPr>
-      <w:r>
-        <w:rPr>
+        <w:t>5º Passo – Ligação do Controlador ao Sistema</w:t>
+      </w:r>
+      <w:r>
+        <w:rPr>
+          <w:rFonts w:ascii="Arial" w:hAnsi="Arial" w:cs="Arial"/>
+          <w:sz w:val="24"/>
+          <w:szCs w:val="24"/>
+        </w:rPr>
+        <w:br/>
+        <w:t>Com tudo conectado, ligue o controlador à estação de processamento usando o cabo USB fornecido. Certifique-se de que o controlador esteja em um local protegido, com energia estável e longe de chuva ou temperaturas extremas.</w:t>
+      </w:r>
+    </w:p>
+    <w:p>
+      <w:pPr>
+        <w:rPr>
+          <w:rFonts w:ascii="Arial" w:hAnsi="Arial" w:cs="Arial"/>
+          <w:sz w:val="24"/>
+          <w:szCs w:val="24"/>
+        </w:rPr>
+      </w:pPr>
+    </w:p>
+    <w:p>
+      <w:pPr>
+        <w:rPr>
+          <w:rFonts w:ascii="Arial" w:hAnsi="Arial" w:cs="Arial"/>
+          <w:sz w:val="24"/>
+          <w:szCs w:val="24"/>
+        </w:rPr>
+      </w:pPr>
+      <w:r>
+        <w:rPr>
+          <w:rFonts w:ascii="Arial" w:hAnsi="Arial" w:cs="Arial"/>
           <w:sz w:val="36"/>
           <w:szCs w:val="36"/>
         </w:rPr>
-        <w:tab/>
-      </w:r>
-      <w:r>
-        <w:rPr>
-          <w:sz w:val="24"/>
-          <w:szCs w:val="24"/>
-        </w:rPr>
-        <w:t xml:space="preserve">Após a instalação é necessário que o instalador configure o código do </w:t>
-      </w:r>
-      <w:proofErr w:type="spellStart"/>
-      <w:r>
-        <w:rPr>
-          <w:sz w:val="24"/>
-          <w:szCs w:val="24"/>
-        </w:rPr>
-        <w:t>arduino</w:t>
-      </w:r>
-      <w:proofErr w:type="spellEnd"/>
-      <w:r>
-        <w:rPr>
-          <w:sz w:val="24"/>
-          <w:szCs w:val="24"/>
-        </w:rPr>
-        <w:t>,</w:t>
-      </w:r>
-      <w:r>
-        <w:rPr>
-          <w:sz w:val="24"/>
-          <w:szCs w:val="24"/>
-        </w:rPr>
-        <w:t xml:space="preserve"> para ficar apto a colher os dados do ambiente</w:t>
-      </w:r>
-      <w:r>
-        <w:rPr>
-          <w:sz w:val="24"/>
-          <w:szCs w:val="24"/>
-        </w:rPr>
-        <w:t xml:space="preserve">, para isso </w:t>
-      </w:r>
-      <w:r>
-        <w:rPr>
-          <w:sz w:val="24"/>
-          <w:szCs w:val="24"/>
-        </w:rPr>
-        <w:t>deverá</w:t>
-      </w:r>
-      <w:r>
-        <w:rPr>
-          <w:sz w:val="24"/>
-          <w:szCs w:val="24"/>
-        </w:rPr>
-        <w:t xml:space="preserve"> verificar </w:t>
-      </w:r>
-      <w:r>
-        <w:rPr>
-          <w:sz w:val="24"/>
-          <w:szCs w:val="24"/>
-        </w:rPr>
-        <w:t xml:space="preserve">o código colocado no Arduino IDE. </w:t>
-      </w:r>
-      <w:r>
-        <w:rPr>
-          <w:sz w:val="24"/>
-          <w:szCs w:val="24"/>
-        </w:rPr>
-        <w:t xml:space="preserve"> </w:t>
-      </w:r>
-      <w:r>
-        <w:rPr>
-          <w:sz w:val="24"/>
-          <w:szCs w:val="24"/>
-        </w:rPr>
-        <w:t xml:space="preserve"> </w:t>
-      </w:r>
-    </w:p>
-    <w:p>
-      <w:pPr>
-        <w:rPr>
-          <w:sz w:val="24"/>
-          <w:szCs w:val="24"/>
-        </w:rPr>
-      </w:pPr>
-    </w:p>
-    <w:p>
-      <w:pPr>
-        <w:rPr>
+        <w:t>6º Passo – Inicialização e Sincronização</w:t>
+      </w:r>
+      <w:r>
+        <w:rPr>
+          <w:rFonts w:ascii="Arial" w:hAnsi="Arial" w:cs="Arial"/>
+          <w:sz w:val="24"/>
+          <w:szCs w:val="24"/>
+        </w:rPr>
+        <w:br/>
+        <w:t xml:space="preserve">Assim que o sistema for ligado, aguarde a inicialização automática. O controlador fará o reconhecimento do sensor e começará a enviar os primeiros </w:t>
+      </w:r>
+      <w:r>
+        <w:rPr>
+          <w:rFonts w:ascii="Arial" w:hAnsi="Arial" w:cs="Arial"/>
+          <w:sz w:val="24"/>
+          <w:szCs w:val="24"/>
+        </w:rPr>
+        <w:lastRenderedPageBreak/>
+        <w:t>dados. Caso seja solicitado, faça a sincronização manual pelo painel do sistema usando o navegador.</w:t>
+      </w:r>
+    </w:p>
+    <w:p>
+      <w:pPr>
+        <w:rPr>
+          <w:rFonts w:ascii="Arial" w:hAnsi="Arial" w:cs="Arial"/>
+          <w:sz w:val="24"/>
+          <w:szCs w:val="24"/>
+        </w:rPr>
+      </w:pPr>
+    </w:p>
+    <w:p>
+      <w:pPr>
+        <w:rPr>
+          <w:rFonts w:ascii="Arial" w:hAnsi="Arial" w:cs="Arial"/>
+          <w:sz w:val="24"/>
+          <w:szCs w:val="24"/>
+        </w:rPr>
+      </w:pPr>
+      <w:r>
+        <w:rPr>
+          <w:rFonts w:ascii="Arial" w:hAnsi="Arial" w:cs="Arial"/>
           <w:sz w:val="36"/>
           <w:szCs w:val="36"/>
         </w:rPr>
-      </w:pPr>
-      <w:r>
-        <w:rPr>
+        <w:t>7º Passo – Verificação de Funcionamento</w:t>
+      </w:r>
+      <w:r>
+        <w:rPr>
+          <w:rFonts w:ascii="Arial" w:hAnsi="Arial" w:cs="Arial"/>
+          <w:sz w:val="24"/>
+          <w:szCs w:val="24"/>
+        </w:rPr>
+        <w:br/>
+        <w:t>No dashboard do projeto, verifique se as leituras de umidade estão aparecendo normalmente. Compare os primeiros valores com o estado real do solo para garantir que tudo esteja funcionando como esperado.</w:t>
+      </w:r>
+    </w:p>
+    <w:p>
+      <w:pPr>
+        <w:rPr>
+          <w:rFonts w:ascii="Arial" w:hAnsi="Arial" w:cs="Arial"/>
+          <w:sz w:val="24"/>
+          <w:szCs w:val="24"/>
+        </w:rPr>
+      </w:pPr>
+    </w:p>
+    <w:p>
+      <w:pPr>
+        <w:rPr>
+          <w:rFonts w:ascii="Arial" w:hAnsi="Arial" w:cs="Arial"/>
+          <w:sz w:val="24"/>
+          <w:szCs w:val="24"/>
+        </w:rPr>
+      </w:pPr>
+      <w:r>
+        <w:rPr>
+          <w:rFonts w:ascii="Arial" w:hAnsi="Arial" w:cs="Arial"/>
           <w:sz w:val="36"/>
           <w:szCs w:val="36"/>
         </w:rPr>
-        <w:t>3º passo: Ligar o Sensor</w:t>
-      </w:r>
-    </w:p>
-    <w:p>
-      <w:pPr>
-        <w:rPr>
-          <w:sz w:val="24"/>
-          <w:szCs w:val="24"/>
-        </w:rPr>
-      </w:pPr>
-      <w:r>
-        <w:rPr>
+        <w:t>8º Passo – Conferência Final e Segurança Operacional</w:t>
+      </w:r>
+      <w:r>
+        <w:rPr>
+          <w:rFonts w:ascii="Arial" w:hAnsi="Arial" w:cs="Arial"/>
           <w:sz w:val="36"/>
           <w:szCs w:val="36"/>
         </w:rPr>
-        <w:tab/>
-      </w:r>
-      <w:r>
-        <w:rPr>
-          <w:sz w:val="24"/>
-          <w:szCs w:val="24"/>
-        </w:rPr>
-        <w:t xml:space="preserve">Após o sensor ser instalado em sua devida localização </w:t>
-      </w:r>
-      <w:r>
-        <w:rPr>
-          <w:sz w:val="24"/>
-          <w:szCs w:val="24"/>
-        </w:rPr>
-        <w:t>e configurado da forma certa</w:t>
-      </w:r>
-      <w:r>
-        <w:rPr>
-          <w:sz w:val="24"/>
-          <w:szCs w:val="24"/>
-        </w:rPr>
-        <w:t xml:space="preserve">, o instalador deverá </w:t>
-      </w:r>
-      <w:r>
-        <w:rPr>
-          <w:sz w:val="24"/>
-          <w:szCs w:val="24"/>
-        </w:rPr>
-        <w:t xml:space="preserve">se assegurar de que o sensor foi bem ligado e </w:t>
-      </w:r>
-      <w:proofErr w:type="gramStart"/>
-      <w:r>
-        <w:rPr>
-          <w:sz w:val="24"/>
-          <w:szCs w:val="24"/>
-        </w:rPr>
-        <w:t>esta</w:t>
-      </w:r>
-      <w:proofErr w:type="gramEnd"/>
-      <w:r>
-        <w:rPr>
-          <w:sz w:val="24"/>
-          <w:szCs w:val="24"/>
-        </w:rPr>
-        <w:t xml:space="preserve"> funcionando da forma correta </w:t>
-      </w:r>
-      <w:r>
-        <w:rPr>
-          <w:sz w:val="24"/>
-          <w:szCs w:val="24"/>
-        </w:rPr>
-        <w:t xml:space="preserve"> </w:t>
-      </w:r>
+        <w:br/>
+      </w:r>
+      <w:r>
+        <w:rPr>
+          <w:rFonts w:ascii="Arial" w:hAnsi="Arial" w:cs="Arial"/>
+          <w:sz w:val="24"/>
+          <w:szCs w:val="24"/>
+        </w:rPr>
+        <w:t>Depois de confirmar o funcionamento, finalize a instalação verificando se o sensor está firme, os conectores bem fechados e o controlador protegido. Deixe os cabos externos organizados para evitar trancos, puxões ou desgaste prematuro.</w:t>
+      </w:r>
+    </w:p>
+    <w:p>
+      <w:pPr>
+        <w:rPr>
+          <w:sz w:val="24"/>
+          <w:szCs w:val="24"/>
+        </w:rPr>
+      </w:pPr>
     </w:p>
     <w:sectPr>
       <w:pgSz w:w="11906" w:h="16838"/>
@@ -974,7 +988,6 @@
   <w:style w:type="character" w:default="1" w:styleId="Fontepargpadro">
     <w:name w:val="Default Paragraph Font"/>
     <w:uiPriority w:val="1"/>
-    <w:semiHidden/>
     <w:unhideWhenUsed/>
   </w:style>
   <w:style w:type="table" w:default="1" w:styleId="Tabelanormal">

</xml_diff>